<commit_message>
finally just dealt with the table size issue by creating new tables!!!
</commit_message>
<xml_diff>
--- a/tables/ms-tables/tbl-S2_2024-10-25.docx
+++ b/tables/ms-tables/tbl-S2_2024-10-25.docx
@@ -5,18 +5,18 @@
     <w:p/>
     <w:tbl>
       <w:tblPr>
-        <w:tblW w:w="0" w:type="auto"/>
+        <w:tblW w:w="7894" w:type="dxa"/>
         <w:jc w:val="center"/>
         <w:tblLayout w:type="fixed"/>
         <w:tblLook w:val="0420" w:firstRow="1" w:lastRow="0" w:firstColumn="0" w:lastColumn="0" w:noHBand="0" w:noVBand="1"/>
       </w:tblPr>
       <w:tblGrid>
-        <w:gridCol w:w="1790"/>
-        <w:gridCol w:w="1245"/>
-        <w:gridCol w:w="2034"/>
+        <w:gridCol w:w="1260"/>
+        <w:gridCol w:w="1270"/>
+        <w:gridCol w:w="1195"/>
         <w:gridCol w:w="878"/>
         <w:gridCol w:w="878"/>
-        <w:gridCol w:w="1879"/>
+        <w:gridCol w:w="1179"/>
         <w:gridCol w:w="1234"/>
       </w:tblGrid>
       <w:tr>
@@ -26,7 +26,7 @@
         </w:trPr>
         <w:tc>
           <w:tcPr>
-            <w:tcW w:w="1790" w:type="dxa"/>
+            <w:tcW w:w="1260" w:type="dxa"/>
             <w:tcBorders>
               <w:top w:val="single" w:sz="12" w:space="0" w:color="666666"/>
               <w:left w:val="none" w:sz="0" w:space="0" w:color="000000"/>
@@ -66,7 +66,7 @@
         </w:tc>
         <w:tc>
           <w:tcPr>
-            <w:tcW w:w="1245" w:type="dxa"/>
+            <w:tcW w:w="1270" w:type="dxa"/>
             <w:tcBorders>
               <w:top w:val="single" w:sz="12" w:space="0" w:color="666666"/>
               <w:left w:val="none" w:sz="0" w:space="0" w:color="000000"/>
@@ -106,7 +106,7 @@
         </w:tc>
         <w:tc>
           <w:tcPr>
-            <w:tcW w:w="2034" w:type="dxa"/>
+            <w:tcW w:w="1195" w:type="dxa"/>
             <w:tcBorders>
               <w:top w:val="single" w:sz="12" w:space="0" w:color="666666"/>
               <w:left w:val="none" w:sz="0" w:space="0" w:color="000000"/>
@@ -229,7 +229,7 @@
         </w:tc>
         <w:tc>
           <w:tcPr>
-            <w:tcW w:w="1879" w:type="dxa"/>
+            <w:tcW w:w="1179" w:type="dxa"/>
             <w:tcBorders>
               <w:top w:val="single" w:sz="12" w:space="0" w:color="666666"/>
               <w:left w:val="none" w:sz="0" w:space="0" w:color="000000"/>
@@ -316,7 +316,7 @@
         </w:trPr>
         <w:tc>
           <w:tcPr>
-            <w:tcW w:w="1790" w:type="dxa"/>
+            <w:tcW w:w="1260" w:type="dxa"/>
             <w:vMerge w:val="restart"/>
             <w:tcBorders>
               <w:top w:val="single" w:sz="12" w:space="0" w:color="666666"/>
@@ -356,7 +356,7 @@
         </w:tc>
         <w:tc>
           <w:tcPr>
-            <w:tcW w:w="1245" w:type="dxa"/>
+            <w:tcW w:w="1270" w:type="dxa"/>
             <w:tcBorders>
               <w:top w:val="single" w:sz="12" w:space="0" w:color="666666"/>
               <w:left w:val="none" w:sz="0" w:space="0" w:color="000000"/>
@@ -396,7 +396,7 @@
         </w:tc>
         <w:tc>
           <w:tcPr>
-            <w:tcW w:w="2034" w:type="dxa"/>
+            <w:tcW w:w="1195" w:type="dxa"/>
             <w:tcBorders>
               <w:top w:val="single" w:sz="12" w:space="0" w:color="666666"/>
               <w:left w:val="none" w:sz="0" w:space="0" w:color="000000"/>
@@ -519,7 +519,7 @@
         </w:tc>
         <w:tc>
           <w:tcPr>
-            <w:tcW w:w="1879" w:type="dxa"/>
+            <w:tcW w:w="1179" w:type="dxa"/>
             <w:tcBorders>
               <w:top w:val="single" w:sz="12" w:space="0" w:color="666666"/>
               <w:left w:val="none" w:sz="0" w:space="0" w:color="000000"/>
@@ -606,7 +606,7 @@
         </w:trPr>
         <w:tc>
           <w:tcPr>
-            <w:tcW w:w="1790" w:type="dxa"/>
+            <w:tcW w:w="1260" w:type="dxa"/>
             <w:vMerge/>
             <w:tcBorders>
               <w:top w:val="none" w:sz="0" w:space="0" w:color="000000"/>
@@ -637,7 +637,7 @@
         </w:tc>
         <w:tc>
           <w:tcPr>
-            <w:tcW w:w="1245" w:type="dxa"/>
+            <w:tcW w:w="1270" w:type="dxa"/>
             <w:tcBorders>
               <w:top w:val="none" w:sz="0" w:space="0" w:color="000000"/>
               <w:left w:val="none" w:sz="0" w:space="0" w:color="000000"/>
@@ -678,7 +678,7 @@
         </w:tc>
         <w:tc>
           <w:tcPr>
-            <w:tcW w:w="2034" w:type="dxa"/>
+            <w:tcW w:w="1195" w:type="dxa"/>
             <w:tcBorders>
               <w:top w:val="none" w:sz="0" w:space="0" w:color="000000"/>
               <w:left w:val="none" w:sz="0" w:space="0" w:color="000000"/>
@@ -802,7 +802,7 @@
         </w:tc>
         <w:tc>
           <w:tcPr>
-            <w:tcW w:w="1879" w:type="dxa"/>
+            <w:tcW w:w="1179" w:type="dxa"/>
             <w:tcBorders>
               <w:top w:val="none" w:sz="0" w:space="0" w:color="000000"/>
               <w:left w:val="none" w:sz="0" w:space="0" w:color="000000"/>
@@ -889,7 +889,7 @@
         </w:trPr>
         <w:tc>
           <w:tcPr>
-            <w:tcW w:w="1790" w:type="dxa"/>
+            <w:tcW w:w="1260" w:type="dxa"/>
             <w:vMerge/>
             <w:tcBorders>
               <w:top w:val="none" w:sz="0" w:space="0" w:color="000000"/>
@@ -920,7 +920,7 @@
         </w:tc>
         <w:tc>
           <w:tcPr>
-            <w:tcW w:w="1245" w:type="dxa"/>
+            <w:tcW w:w="1270" w:type="dxa"/>
             <w:tcBorders>
               <w:top w:val="none" w:sz="0" w:space="0" w:color="000000"/>
               <w:left w:val="none" w:sz="0" w:space="0" w:color="000000"/>
@@ -960,7 +960,7 @@
         </w:tc>
         <w:tc>
           <w:tcPr>
-            <w:tcW w:w="2034" w:type="dxa"/>
+            <w:tcW w:w="1195" w:type="dxa"/>
             <w:tcBorders>
               <w:top w:val="none" w:sz="0" w:space="0" w:color="000000"/>
               <w:left w:val="none" w:sz="0" w:space="0" w:color="000000"/>
@@ -1083,7 +1083,7 @@
         </w:tc>
         <w:tc>
           <w:tcPr>
-            <w:tcW w:w="1879" w:type="dxa"/>
+            <w:tcW w:w="1179" w:type="dxa"/>
             <w:tcBorders>
               <w:top w:val="none" w:sz="0" w:space="0" w:color="000000"/>
               <w:left w:val="none" w:sz="0" w:space="0" w:color="000000"/>
@@ -1170,7 +1170,7 @@
         </w:trPr>
         <w:tc>
           <w:tcPr>
-            <w:tcW w:w="1790" w:type="dxa"/>
+            <w:tcW w:w="1260" w:type="dxa"/>
             <w:vMerge/>
             <w:tcBorders>
               <w:top w:val="none" w:sz="0" w:space="0" w:color="000000"/>
@@ -1201,7 +1201,7 @@
         </w:tc>
         <w:tc>
           <w:tcPr>
-            <w:tcW w:w="1245" w:type="dxa"/>
+            <w:tcW w:w="1270" w:type="dxa"/>
             <w:tcBorders>
               <w:top w:val="none" w:sz="0" w:space="0" w:color="000000"/>
               <w:left w:val="none" w:sz="0" w:space="0" w:color="000000"/>
@@ -1241,7 +1241,7 @@
         </w:tc>
         <w:tc>
           <w:tcPr>
-            <w:tcW w:w="2034" w:type="dxa"/>
+            <w:tcW w:w="1195" w:type="dxa"/>
             <w:tcBorders>
               <w:top w:val="none" w:sz="0" w:space="0" w:color="000000"/>
               <w:left w:val="none" w:sz="0" w:space="0" w:color="000000"/>
@@ -1364,7 +1364,7 @@
         </w:tc>
         <w:tc>
           <w:tcPr>
-            <w:tcW w:w="1879" w:type="dxa"/>
+            <w:tcW w:w="1179" w:type="dxa"/>
             <w:tcBorders>
               <w:top w:val="none" w:sz="0" w:space="0" w:color="000000"/>
               <w:left w:val="none" w:sz="0" w:space="0" w:color="000000"/>
@@ -1451,7 +1451,7 @@
         </w:trPr>
         <w:tc>
           <w:tcPr>
-            <w:tcW w:w="1790" w:type="dxa"/>
+            <w:tcW w:w="1260" w:type="dxa"/>
             <w:vMerge w:val="restart"/>
             <w:tcBorders>
               <w:top w:val="none" w:sz="0" w:space="0" w:color="000000"/>
@@ -1491,7 +1491,7 @@
         </w:tc>
         <w:tc>
           <w:tcPr>
-            <w:tcW w:w="1245" w:type="dxa"/>
+            <w:tcW w:w="1270" w:type="dxa"/>
             <w:tcBorders>
               <w:top w:val="none" w:sz="0" w:space="0" w:color="000000"/>
               <w:left w:val="none" w:sz="0" w:space="0" w:color="000000"/>
@@ -1532,7 +1532,7 @@
         </w:tc>
         <w:tc>
           <w:tcPr>
-            <w:tcW w:w="2034" w:type="dxa"/>
+            <w:tcW w:w="1195" w:type="dxa"/>
             <w:tcBorders>
               <w:top w:val="none" w:sz="0" w:space="0" w:color="000000"/>
               <w:left w:val="none" w:sz="0" w:space="0" w:color="000000"/>
@@ -1656,7 +1656,7 @@
         </w:tc>
         <w:tc>
           <w:tcPr>
-            <w:tcW w:w="1879" w:type="dxa"/>
+            <w:tcW w:w="1179" w:type="dxa"/>
             <w:tcBorders>
               <w:top w:val="none" w:sz="0" w:space="0" w:color="000000"/>
               <w:left w:val="none" w:sz="0" w:space="0" w:color="000000"/>
@@ -1743,7 +1743,7 @@
         </w:trPr>
         <w:tc>
           <w:tcPr>
-            <w:tcW w:w="1790" w:type="dxa"/>
+            <w:tcW w:w="1260" w:type="dxa"/>
             <w:vMerge/>
             <w:tcBorders>
               <w:top w:val="none" w:sz="0" w:space="0" w:color="000000"/>
@@ -1774,7 +1774,7 @@
         </w:tc>
         <w:tc>
           <w:tcPr>
-            <w:tcW w:w="1245" w:type="dxa"/>
+            <w:tcW w:w="1270" w:type="dxa"/>
             <w:tcBorders>
               <w:top w:val="none" w:sz="0" w:space="0" w:color="000000"/>
               <w:left w:val="none" w:sz="0" w:space="0" w:color="000000"/>
@@ -1815,7 +1815,7 @@
         </w:tc>
         <w:tc>
           <w:tcPr>
-            <w:tcW w:w="2034" w:type="dxa"/>
+            <w:tcW w:w="1195" w:type="dxa"/>
             <w:tcBorders>
               <w:top w:val="none" w:sz="0" w:space="0" w:color="000000"/>
               <w:left w:val="none" w:sz="0" w:space="0" w:color="000000"/>
@@ -1939,7 +1939,7 @@
         </w:tc>
         <w:tc>
           <w:tcPr>
-            <w:tcW w:w="1879" w:type="dxa"/>
+            <w:tcW w:w="1179" w:type="dxa"/>
             <w:tcBorders>
               <w:top w:val="none" w:sz="0" w:space="0" w:color="000000"/>
               <w:left w:val="none" w:sz="0" w:space="0" w:color="000000"/>
@@ -2026,7 +2026,7 @@
         </w:trPr>
         <w:tc>
           <w:tcPr>
-            <w:tcW w:w="1790" w:type="dxa"/>
+            <w:tcW w:w="1260" w:type="dxa"/>
             <w:vMerge/>
             <w:tcBorders>
               <w:top w:val="none" w:sz="0" w:space="0" w:color="000000"/>
@@ -2057,7 +2057,7 @@
         </w:tc>
         <w:tc>
           <w:tcPr>
-            <w:tcW w:w="1245" w:type="dxa"/>
+            <w:tcW w:w="1270" w:type="dxa"/>
             <w:tcBorders>
               <w:top w:val="none" w:sz="0" w:space="0" w:color="000000"/>
               <w:left w:val="none" w:sz="0" w:space="0" w:color="000000"/>
@@ -2097,7 +2097,7 @@
         </w:tc>
         <w:tc>
           <w:tcPr>
-            <w:tcW w:w="2034" w:type="dxa"/>
+            <w:tcW w:w="1195" w:type="dxa"/>
             <w:tcBorders>
               <w:top w:val="none" w:sz="0" w:space="0" w:color="000000"/>
               <w:left w:val="none" w:sz="0" w:space="0" w:color="000000"/>
@@ -2220,7 +2220,7 @@
         </w:tc>
         <w:tc>
           <w:tcPr>
-            <w:tcW w:w="1879" w:type="dxa"/>
+            <w:tcW w:w="1179" w:type="dxa"/>
             <w:tcBorders>
               <w:top w:val="none" w:sz="0" w:space="0" w:color="000000"/>
               <w:left w:val="none" w:sz="0" w:space="0" w:color="000000"/>
@@ -2307,7 +2307,7 @@
         </w:trPr>
         <w:tc>
           <w:tcPr>
-            <w:tcW w:w="1790" w:type="dxa"/>
+            <w:tcW w:w="1260" w:type="dxa"/>
             <w:vMerge/>
             <w:tcBorders>
               <w:top w:val="none" w:sz="0" w:space="0" w:color="000000"/>
@@ -2338,7 +2338,7 @@
         </w:tc>
         <w:tc>
           <w:tcPr>
-            <w:tcW w:w="1245" w:type="dxa"/>
+            <w:tcW w:w="1270" w:type="dxa"/>
             <w:tcBorders>
               <w:top w:val="none" w:sz="0" w:space="0" w:color="000000"/>
               <w:left w:val="none" w:sz="0" w:space="0" w:color="000000"/>
@@ -2379,7 +2379,7 @@
         </w:tc>
         <w:tc>
           <w:tcPr>
-            <w:tcW w:w="2034" w:type="dxa"/>
+            <w:tcW w:w="1195" w:type="dxa"/>
             <w:tcBorders>
               <w:top w:val="none" w:sz="0" w:space="0" w:color="000000"/>
               <w:left w:val="none" w:sz="0" w:space="0" w:color="000000"/>
@@ -2503,7 +2503,7 @@
         </w:tc>
         <w:tc>
           <w:tcPr>
-            <w:tcW w:w="1879" w:type="dxa"/>
+            <w:tcW w:w="1179" w:type="dxa"/>
             <w:tcBorders>
               <w:top w:val="none" w:sz="0" w:space="0" w:color="000000"/>
               <w:left w:val="none" w:sz="0" w:space="0" w:color="000000"/>
@@ -2590,7 +2590,7 @@
         </w:trPr>
         <w:tc>
           <w:tcPr>
-            <w:tcW w:w="1790" w:type="dxa"/>
+            <w:tcW w:w="1260" w:type="dxa"/>
             <w:vMerge w:val="restart"/>
             <w:tcBorders>
               <w:top w:val="none" w:sz="0" w:space="0" w:color="000000"/>
@@ -2630,7 +2630,7 @@
         </w:tc>
         <w:tc>
           <w:tcPr>
-            <w:tcW w:w="1245" w:type="dxa"/>
+            <w:tcW w:w="1270" w:type="dxa"/>
             <w:tcBorders>
               <w:top w:val="none" w:sz="0" w:space="0" w:color="000000"/>
               <w:left w:val="none" w:sz="0" w:space="0" w:color="000000"/>
@@ -2670,7 +2670,7 @@
         </w:tc>
         <w:tc>
           <w:tcPr>
-            <w:tcW w:w="2034" w:type="dxa"/>
+            <w:tcW w:w="1195" w:type="dxa"/>
             <w:tcBorders>
               <w:top w:val="none" w:sz="0" w:space="0" w:color="000000"/>
               <w:left w:val="none" w:sz="0" w:space="0" w:color="000000"/>
@@ -2793,7 +2793,7 @@
         </w:tc>
         <w:tc>
           <w:tcPr>
-            <w:tcW w:w="1879" w:type="dxa"/>
+            <w:tcW w:w="1179" w:type="dxa"/>
             <w:tcBorders>
               <w:top w:val="none" w:sz="0" w:space="0" w:color="000000"/>
               <w:left w:val="none" w:sz="0" w:space="0" w:color="000000"/>
@@ -2880,7 +2880,7 @@
         </w:trPr>
         <w:tc>
           <w:tcPr>
-            <w:tcW w:w="1790" w:type="dxa"/>
+            <w:tcW w:w="1260" w:type="dxa"/>
             <w:vMerge/>
             <w:tcBorders>
               <w:top w:val="none" w:sz="0" w:space="0" w:color="000000"/>
@@ -2911,7 +2911,7 @@
         </w:tc>
         <w:tc>
           <w:tcPr>
-            <w:tcW w:w="1245" w:type="dxa"/>
+            <w:tcW w:w="1270" w:type="dxa"/>
             <w:tcBorders>
               <w:top w:val="none" w:sz="0" w:space="0" w:color="000000"/>
               <w:left w:val="none" w:sz="0" w:space="0" w:color="000000"/>
@@ -2951,7 +2951,7 @@
         </w:tc>
         <w:tc>
           <w:tcPr>
-            <w:tcW w:w="2034" w:type="dxa"/>
+            <w:tcW w:w="1195" w:type="dxa"/>
             <w:tcBorders>
               <w:top w:val="none" w:sz="0" w:space="0" w:color="000000"/>
               <w:left w:val="none" w:sz="0" w:space="0" w:color="000000"/>
@@ -3074,7 +3074,7 @@
         </w:tc>
         <w:tc>
           <w:tcPr>
-            <w:tcW w:w="1879" w:type="dxa"/>
+            <w:tcW w:w="1179" w:type="dxa"/>
             <w:tcBorders>
               <w:top w:val="none" w:sz="0" w:space="0" w:color="000000"/>
               <w:left w:val="none" w:sz="0" w:space="0" w:color="000000"/>
@@ -3161,7 +3161,7 @@
         </w:trPr>
         <w:tc>
           <w:tcPr>
-            <w:tcW w:w="1790" w:type="dxa"/>
+            <w:tcW w:w="1260" w:type="dxa"/>
             <w:vMerge/>
             <w:tcBorders>
               <w:top w:val="none" w:sz="0" w:space="0" w:color="000000"/>
@@ -3192,7 +3192,7 @@
         </w:tc>
         <w:tc>
           <w:tcPr>
-            <w:tcW w:w="1245" w:type="dxa"/>
+            <w:tcW w:w="1270" w:type="dxa"/>
             <w:tcBorders>
               <w:top w:val="none" w:sz="0" w:space="0" w:color="000000"/>
               <w:left w:val="none" w:sz="0" w:space="0" w:color="000000"/>
@@ -3232,7 +3232,7 @@
         </w:tc>
         <w:tc>
           <w:tcPr>
-            <w:tcW w:w="2034" w:type="dxa"/>
+            <w:tcW w:w="1195" w:type="dxa"/>
             <w:tcBorders>
               <w:top w:val="none" w:sz="0" w:space="0" w:color="000000"/>
               <w:left w:val="none" w:sz="0" w:space="0" w:color="000000"/>
@@ -3355,7 +3355,7 @@
         </w:tc>
         <w:tc>
           <w:tcPr>
-            <w:tcW w:w="1879" w:type="dxa"/>
+            <w:tcW w:w="1179" w:type="dxa"/>
             <w:tcBorders>
               <w:top w:val="none" w:sz="0" w:space="0" w:color="000000"/>
               <w:left w:val="none" w:sz="0" w:space="0" w:color="000000"/>
@@ -3442,7 +3442,7 @@
         </w:trPr>
         <w:tc>
           <w:tcPr>
-            <w:tcW w:w="1790" w:type="dxa"/>
+            <w:tcW w:w="1260" w:type="dxa"/>
             <w:vMerge/>
             <w:tcBorders>
               <w:top w:val="none" w:sz="0" w:space="0" w:color="000000"/>
@@ -3473,7 +3473,7 @@
         </w:tc>
         <w:tc>
           <w:tcPr>
-            <w:tcW w:w="1245" w:type="dxa"/>
+            <w:tcW w:w="1270" w:type="dxa"/>
             <w:tcBorders>
               <w:top w:val="none" w:sz="0" w:space="0" w:color="000000"/>
               <w:left w:val="none" w:sz="0" w:space="0" w:color="000000"/>
@@ -3514,7 +3514,7 @@
         </w:tc>
         <w:tc>
           <w:tcPr>
-            <w:tcW w:w="2034" w:type="dxa"/>
+            <w:tcW w:w="1195" w:type="dxa"/>
             <w:tcBorders>
               <w:top w:val="none" w:sz="0" w:space="0" w:color="000000"/>
               <w:left w:val="none" w:sz="0" w:space="0" w:color="000000"/>
@@ -3638,7 +3638,7 @@
         </w:tc>
         <w:tc>
           <w:tcPr>
-            <w:tcW w:w="1879" w:type="dxa"/>
+            <w:tcW w:w="1179" w:type="dxa"/>
             <w:tcBorders>
               <w:top w:val="none" w:sz="0" w:space="0" w:color="000000"/>
               <w:left w:val="none" w:sz="0" w:space="0" w:color="000000"/>
@@ -3725,7 +3725,7 @@
         </w:trPr>
         <w:tc>
           <w:tcPr>
-            <w:tcW w:w="1790" w:type="dxa"/>
+            <w:tcW w:w="1260" w:type="dxa"/>
             <w:vMerge w:val="restart"/>
             <w:tcBorders>
               <w:top w:val="none" w:sz="0" w:space="0" w:color="000000"/>
@@ -3765,7 +3765,7 @@
         </w:tc>
         <w:tc>
           <w:tcPr>
-            <w:tcW w:w="1245" w:type="dxa"/>
+            <w:tcW w:w="1270" w:type="dxa"/>
             <w:tcBorders>
               <w:top w:val="none" w:sz="0" w:space="0" w:color="000000"/>
               <w:left w:val="none" w:sz="0" w:space="0" w:color="000000"/>
@@ -3806,7 +3806,7 @@
         </w:tc>
         <w:tc>
           <w:tcPr>
-            <w:tcW w:w="2034" w:type="dxa"/>
+            <w:tcW w:w="1195" w:type="dxa"/>
             <w:tcBorders>
               <w:top w:val="none" w:sz="0" w:space="0" w:color="000000"/>
               <w:left w:val="none" w:sz="0" w:space="0" w:color="000000"/>
@@ -3930,7 +3930,7 @@
         </w:tc>
         <w:tc>
           <w:tcPr>
-            <w:tcW w:w="1879" w:type="dxa"/>
+            <w:tcW w:w="1179" w:type="dxa"/>
             <w:tcBorders>
               <w:top w:val="none" w:sz="0" w:space="0" w:color="000000"/>
               <w:left w:val="none" w:sz="0" w:space="0" w:color="000000"/>
@@ -4017,7 +4017,7 @@
         </w:trPr>
         <w:tc>
           <w:tcPr>
-            <w:tcW w:w="1790" w:type="dxa"/>
+            <w:tcW w:w="1260" w:type="dxa"/>
             <w:vMerge/>
             <w:tcBorders>
               <w:top w:val="none" w:sz="0" w:space="0" w:color="000000"/>
@@ -4048,7 +4048,7 @@
         </w:tc>
         <w:tc>
           <w:tcPr>
-            <w:tcW w:w="1245" w:type="dxa"/>
+            <w:tcW w:w="1270" w:type="dxa"/>
             <w:tcBorders>
               <w:top w:val="none" w:sz="0" w:space="0" w:color="000000"/>
               <w:left w:val="none" w:sz="0" w:space="0" w:color="000000"/>
@@ -4089,7 +4089,7 @@
         </w:tc>
         <w:tc>
           <w:tcPr>
-            <w:tcW w:w="2034" w:type="dxa"/>
+            <w:tcW w:w="1195" w:type="dxa"/>
             <w:tcBorders>
               <w:top w:val="none" w:sz="0" w:space="0" w:color="000000"/>
               <w:left w:val="none" w:sz="0" w:space="0" w:color="000000"/>
@@ -4213,7 +4213,7 @@
         </w:tc>
         <w:tc>
           <w:tcPr>
-            <w:tcW w:w="1879" w:type="dxa"/>
+            <w:tcW w:w="1179" w:type="dxa"/>
             <w:tcBorders>
               <w:top w:val="none" w:sz="0" w:space="0" w:color="000000"/>
               <w:left w:val="none" w:sz="0" w:space="0" w:color="000000"/>
@@ -4300,7 +4300,7 @@
         </w:trPr>
         <w:tc>
           <w:tcPr>
-            <w:tcW w:w="1790" w:type="dxa"/>
+            <w:tcW w:w="1260" w:type="dxa"/>
             <w:vMerge/>
             <w:tcBorders>
               <w:top w:val="none" w:sz="0" w:space="0" w:color="000000"/>
@@ -4331,7 +4331,7 @@
         </w:tc>
         <w:tc>
           <w:tcPr>
-            <w:tcW w:w="1245" w:type="dxa"/>
+            <w:tcW w:w="1270" w:type="dxa"/>
             <w:tcBorders>
               <w:top w:val="none" w:sz="0" w:space="0" w:color="000000"/>
               <w:left w:val="none" w:sz="0" w:space="0" w:color="000000"/>
@@ -4371,7 +4371,7 @@
         </w:tc>
         <w:tc>
           <w:tcPr>
-            <w:tcW w:w="2034" w:type="dxa"/>
+            <w:tcW w:w="1195" w:type="dxa"/>
             <w:tcBorders>
               <w:top w:val="none" w:sz="0" w:space="0" w:color="000000"/>
               <w:left w:val="none" w:sz="0" w:space="0" w:color="000000"/>
@@ -4494,7 +4494,7 @@
         </w:tc>
         <w:tc>
           <w:tcPr>
-            <w:tcW w:w="1879" w:type="dxa"/>
+            <w:tcW w:w="1179" w:type="dxa"/>
             <w:tcBorders>
               <w:top w:val="none" w:sz="0" w:space="0" w:color="000000"/>
               <w:left w:val="none" w:sz="0" w:space="0" w:color="000000"/>
@@ -4581,7 +4581,7 @@
         </w:trPr>
         <w:tc>
           <w:tcPr>
-            <w:tcW w:w="1790" w:type="dxa"/>
+            <w:tcW w:w="1260" w:type="dxa"/>
             <w:vMerge/>
             <w:tcBorders>
               <w:top w:val="none" w:sz="0" w:space="0" w:color="000000"/>
@@ -4612,7 +4612,7 @@
         </w:tc>
         <w:tc>
           <w:tcPr>
-            <w:tcW w:w="1245" w:type="dxa"/>
+            <w:tcW w:w="1270" w:type="dxa"/>
             <w:tcBorders>
               <w:top w:val="none" w:sz="0" w:space="0" w:color="000000"/>
               <w:left w:val="none" w:sz="0" w:space="0" w:color="000000"/>
@@ -4652,7 +4652,7 @@
         </w:tc>
         <w:tc>
           <w:tcPr>
-            <w:tcW w:w="2034" w:type="dxa"/>
+            <w:tcW w:w="1195" w:type="dxa"/>
             <w:tcBorders>
               <w:top w:val="none" w:sz="0" w:space="0" w:color="000000"/>
               <w:left w:val="none" w:sz="0" w:space="0" w:color="000000"/>
@@ -4775,7 +4775,7 @@
         </w:tc>
         <w:tc>
           <w:tcPr>
-            <w:tcW w:w="1879" w:type="dxa"/>
+            <w:tcW w:w="1179" w:type="dxa"/>
             <w:tcBorders>
               <w:top w:val="none" w:sz="0" w:space="0" w:color="000000"/>
               <w:left w:val="none" w:sz="0" w:space="0" w:color="000000"/>
@@ -4860,7 +4860,7 @@
     <w:p/>
     <w:sectPr>
       <w:type w:val="continuous"/>
-      <w:pgSz w:w="16848" w:h="11952" w:orient="landscape"/>
+      <w:pgSz w:w="11952" w:h="16848"/>
       <w:pgMar w:top="1440" w:right="1440" w:bottom="1440" w:left="1440" w:header="720" w:footer="720" w:gutter="720"/>
       <w:cols w:space="720"/>
       <w:docGrid w:linePitch="326"/>

</xml_diff>